<commit_message>
number 5 by Hassan
</commit_message>
<xml_diff>
--- a/Assignmemt 1/done_Number 5.docx
+++ b/Assignmemt 1/done_Number 5.docx
@@ -3,31 +3,33 @@
 <w:document xmlns:wpc="http://schemas.microsoft.com/office/word/2010/wordprocessingCanvas" xmlns:mc="http://schemas.openxmlformats.org/markup-compatibility/2006" xmlns:o="urn:schemas-microsoft-com:office:office" xmlns:r="http://schemas.openxmlformats.org/officeDocument/2006/relationships" xmlns:m="http://schemas.openxmlformats.org/officeDocument/2006/math" xmlns:v="urn:schemas-microsoft-com:vml" xmlns:wp14="http://schemas.microsoft.com/office/word/2010/wordprocessingDrawing" xmlns:wp="http://schemas.openxmlformats.org/drawingml/2006/wordprocessingDrawing" xmlns:w10="urn:schemas-microsoft-com:office:word" xmlns:w="http://schemas.openxmlformats.org/wordprocessingml/2006/main" xmlns:w14="http://schemas.microsoft.com/office/word/2010/wordml" xmlns:w15="http://schemas.microsoft.com/office/word/2012/wordml" xmlns:wpg="http://schemas.microsoft.com/office/word/2010/wordprocessingGroup" xmlns:wpi="http://schemas.microsoft.com/office/word/2010/wordprocessingInk" xmlns:wne="http://schemas.microsoft.com/office/word/2006/wordml" xmlns:wps="http://schemas.microsoft.com/office/word/2010/wordprocessingShape" mc:Ignorable="w14 w15 wp14">
   <w:body>
     <w:p>
+      <w:pPr>
+        <w:rPr>
+          <w:b/>
+        </w:rPr>
+      </w:pPr>
+      <w:r>
+        <w:rPr>
+          <w:b/>
+        </w:rPr>
+        <w:t>Question</w:t>
+      </w:r>
+      <w:bookmarkStart w:id="0" w:name="_GoBack"/>
+      <w:bookmarkEnd w:id="0"/>
+      <w:r>
+        <w:rPr>
+          <w:b/>
+        </w:rPr>
+        <w:t xml:space="preserve"> 5.</w:t>
+      </w:r>
+    </w:p>
+    <w:p/>
+    <w:p>
       <w:r>
         <w:t xml:space="preserve">To apply this model, it is necessary to gather data that gives estimates for the costs of the reuse of different assets and the application of different re-use techniques to those assets.  It is also good to estimate the cost of not doing re-use, to compare and see how much money can be saved.  The types of re-use techniques to consider include Mining and Cataloguing, Copy and Paste, New for reuse, Adaptation for reuse, Black-box reuse, New Development, Catalog Acquisition, White-box reuse and External Acquisition.  Different costs that can be incurred include Product Construction Costs (Asset Acquisition cost, Asset development cost, and product integration, verification and validation cost), Core-Asset Construction Costs (Asset acquisition cost and Asset Development cost), and Infrastructure Costs (Repository establishment and maintenance cost, Repository storage and cataloging cost and Domain Analysis cost).  </w:t>
       </w:r>
       <w:r>
-        <w:t xml:space="preserve">  In order to get good estimates for all these costs, some supporting data and metrics </w:t>
-      </w:r>
-      <w:r>
-        <w:t xml:space="preserve">such as time log, number of defects, which </w:t>
-      </w:r>
-      <w:proofErr w:type="gramStart"/>
-      <w:r>
-        <w:t>are collected</w:t>
-      </w:r>
-      <w:proofErr w:type="gramEnd"/>
-      <w:r>
-        <w:t xml:space="preserve"> during software </w:t>
-      </w:r>
-      <w:r>
-        <w:t>development, can be used</w:t>
-      </w:r>
-      <w:r>
-        <w:t>.</w:t>
-      </w:r>
-      <w:r>
-        <w:t xml:space="preserve">  </w:t>
+        <w:t xml:space="preserve">  In order to get good estimates for all these costs, some supporting data and metrics such as time log, number of defects, which are collected during software development, can be used.  </w:t>
       </w:r>
       <w:r>
         <w:t xml:space="preserve">Once estimates for the costs of re-using different assets is recorded, it is also necessary to estimate the number of re-uses of assets, this can be used to create projections of future savings.  </w:t>
@@ -36,20 +38,7 @@
         <w:t>Moreover</w:t>
       </w:r>
       <w:r>
-        <w:t xml:space="preserve">, a method of measuring the cost of re-use activities to track the actual costs </w:t>
-      </w:r>
-      <w:proofErr w:type="gramStart"/>
-      <w:r>
-        <w:t>sh</w:t>
-      </w:r>
-      <w:bookmarkStart w:id="0" w:name="_GoBack"/>
-      <w:bookmarkEnd w:id="0"/>
-      <w:r>
-        <w:t>ould be implemented</w:t>
-      </w:r>
-      <w:proofErr w:type="gramEnd"/>
-      <w:r>
-        <w:t xml:space="preserve">, to see if the estimates were good as a project proceeds.  </w:t>
+        <w:t xml:space="preserve">, a method of measuring the cost of re-use activities to track the actual costs should be implemented, to see if the estimates were good as a project proceeds.  </w:t>
       </w:r>
       <w:r>
         <w:t xml:space="preserve">This means that the data to gather to use this model consists of all of the cost estimates as determined by the aforementioned metrics.  </w:t>

</xml_diff>